<commit_message>
Update Mô tả kết nối phần cứng robot.docx
</commit_message>
<xml_diff>
--- a/Mô tả kết nối phần cứng robot.docx
+++ b/Mô tả kết nối phần cứng robot.docx
@@ -586,6 +586,404 @@
         <w:t xml:space="preserve"> đọc camera 3D lập bản đồ 3D.</w:t>
       </w:r>
     </w:p>
+    <w:p>
+      <w:pPr>
+        <w:rPr>
+          <w:rFonts w:ascii="Times New Roman" w:hAnsi="Times New Roman" w:cs="Times New Roman"/>
+          <w:sz w:val="26"/>
+          <w:szCs w:val="26"/>
+          <w:lang w:val="en-US"/>
+        </w:rPr>
+      </w:pPr>
+    </w:p>
+    <w:p>
+      <w:pPr>
+        <w:rPr>
+          <w:rFonts w:ascii="Times New Roman" w:hAnsi="Times New Roman" w:cs="Times New Roman"/>
+          <w:sz w:val="26"/>
+          <w:szCs w:val="26"/>
+          <w:lang w:val="en-US"/>
+        </w:rPr>
+      </w:pPr>
+    </w:p>
+    <w:p>
+      <w:pPr>
+        <w:jc w:val="center"/>
+        <w:rPr>
+          <w:rFonts w:ascii="Times New Roman" w:hAnsi="Times New Roman" w:cs="Times New Roman"/>
+          <w:b/>
+          <w:bCs/>
+          <w:color w:val="FF0000"/>
+          <w:sz w:val="36"/>
+          <w:szCs w:val="36"/>
+          <w:lang w:val="en-US"/>
+        </w:rPr>
+      </w:pPr>
+      <w:r>
+        <w:rPr>
+          <w:rFonts w:ascii="Times New Roman" w:hAnsi="Times New Roman" w:cs="Times New Roman"/>
+          <w:b/>
+          <w:bCs/>
+          <w:color w:val="FF0000"/>
+          <w:sz w:val="36"/>
+          <w:szCs w:val="36"/>
+          <w:lang w:val="en-US"/>
+        </w:rPr>
+        <w:lastRenderedPageBreak/>
+        <w:t>API ĐIỀU KHIỂN</w:t>
+      </w:r>
+    </w:p>
+    <w:p>
+      <w:pPr>
+        <w:pStyle w:val="ListParagraph"/>
+        <w:numPr>
+          <w:ilvl w:val="0"/>
+          <w:numId w:val="3"/>
+        </w:numPr>
+        <w:rPr>
+          <w:rFonts w:ascii="Times New Roman" w:hAnsi="Times New Roman" w:cs="Times New Roman"/>
+          <w:sz w:val="28"/>
+          <w:szCs w:val="28"/>
+          <w:lang w:val="en-US"/>
+        </w:rPr>
+      </w:pPr>
+      <w:r>
+        <w:rPr>
+          <w:rFonts w:ascii="Times New Roman" w:hAnsi="Times New Roman" w:cs="Times New Roman"/>
+          <w:sz w:val="28"/>
+          <w:szCs w:val="28"/>
+          <w:lang w:val="en-US"/>
+        </w:rPr>
+        <w:t xml:space="preserve">Di chuyển thẳng theo line: #RUNXXX! Với XXX là tốc độ. Ví dụ: chạy thẳng theo line với tốc độ 150mm/s </w:t>
+      </w:r>
+      <w:r>
+        <w:rPr>
+          <w:rFonts w:ascii="Times New Roman" w:hAnsi="Times New Roman" w:cs="Times New Roman"/>
+          <w:sz w:val="28"/>
+          <w:szCs w:val="28"/>
+          <w:lang w:val="en-US"/>
+        </w:rPr>
+        <w:t>lệnh điều khiển sẽ là: #RUN150!</w:t>
+      </w:r>
+    </w:p>
+    <w:p>
+      <w:pPr>
+        <w:pStyle w:val="ListParagraph"/>
+        <w:numPr>
+          <w:ilvl w:val="0"/>
+          <w:numId w:val="3"/>
+        </w:numPr>
+        <w:rPr>
+          <w:rFonts w:ascii="Times New Roman" w:hAnsi="Times New Roman" w:cs="Times New Roman"/>
+          <w:sz w:val="28"/>
+          <w:szCs w:val="28"/>
+          <w:lang w:val="en-US"/>
+        </w:rPr>
+      </w:pPr>
+      <w:r>
+        <w:rPr>
+          <w:rFonts w:ascii="Times New Roman" w:hAnsi="Times New Roman" w:cs="Times New Roman"/>
+          <w:sz w:val="28"/>
+          <w:szCs w:val="28"/>
+          <w:lang w:val="en-US"/>
+        </w:rPr>
+        <w:t xml:space="preserve">Quay trái 90 độ: #LEFTXXX! Với XXX là tốc độ. </w:t>
+      </w:r>
+      <w:r>
+        <w:rPr>
+          <w:rFonts w:ascii="Times New Roman" w:hAnsi="Times New Roman" w:cs="Times New Roman"/>
+          <w:sz w:val="28"/>
+          <w:szCs w:val="28"/>
+          <w:lang w:val="en-US"/>
+        </w:rPr>
+        <w:t xml:space="preserve">Ví dụ: </w:t>
+      </w:r>
+      <w:r>
+        <w:rPr>
+          <w:rFonts w:ascii="Times New Roman" w:hAnsi="Times New Roman" w:cs="Times New Roman"/>
+          <w:sz w:val="28"/>
+          <w:szCs w:val="28"/>
+          <w:lang w:val="en-US"/>
+        </w:rPr>
+        <w:t>quay trái</w:t>
+      </w:r>
+      <w:r>
+        <w:rPr>
+          <w:rFonts w:ascii="Times New Roman" w:hAnsi="Times New Roman" w:cs="Times New Roman"/>
+          <w:sz w:val="28"/>
+          <w:szCs w:val="28"/>
+          <w:lang w:val="en-US"/>
+        </w:rPr>
+        <w:t xml:space="preserve"> với tốc độ 150mm/s lệnh điều khiển sẽ là: #</w:t>
+      </w:r>
+      <w:r>
+        <w:rPr>
+          <w:rFonts w:ascii="Times New Roman" w:hAnsi="Times New Roman" w:cs="Times New Roman"/>
+          <w:sz w:val="28"/>
+          <w:szCs w:val="28"/>
+          <w:lang w:val="en-US"/>
+        </w:rPr>
+        <w:t>LEFT</w:t>
+      </w:r>
+      <w:r>
+        <w:rPr>
+          <w:rFonts w:ascii="Times New Roman" w:hAnsi="Times New Roman" w:cs="Times New Roman"/>
+          <w:sz w:val="28"/>
+          <w:szCs w:val="28"/>
+          <w:lang w:val="en-US"/>
+        </w:rPr>
+        <w:t>150!</w:t>
+      </w:r>
+    </w:p>
+    <w:p>
+      <w:pPr>
+        <w:pStyle w:val="ListParagraph"/>
+        <w:numPr>
+          <w:ilvl w:val="0"/>
+          <w:numId w:val="3"/>
+        </w:numPr>
+        <w:rPr>
+          <w:rFonts w:ascii="Times New Roman" w:hAnsi="Times New Roman" w:cs="Times New Roman"/>
+          <w:sz w:val="28"/>
+          <w:szCs w:val="28"/>
+          <w:lang w:val="en-US"/>
+        </w:rPr>
+      </w:pPr>
+      <w:r>
+        <w:rPr>
+          <w:rFonts w:ascii="Times New Roman" w:hAnsi="Times New Roman" w:cs="Times New Roman"/>
+          <w:sz w:val="28"/>
+          <w:szCs w:val="28"/>
+          <w:lang w:val="en-US"/>
+        </w:rPr>
+        <w:t xml:space="preserve">Quay </w:t>
+      </w:r>
+      <w:r>
+        <w:rPr>
+          <w:rFonts w:ascii="Times New Roman" w:hAnsi="Times New Roman" w:cs="Times New Roman"/>
+          <w:sz w:val="28"/>
+          <w:szCs w:val="28"/>
+          <w:lang w:val="en-US"/>
+        </w:rPr>
+        <w:t>phải</w:t>
+      </w:r>
+      <w:r>
+        <w:rPr>
+          <w:rFonts w:ascii="Times New Roman" w:hAnsi="Times New Roman" w:cs="Times New Roman"/>
+          <w:sz w:val="28"/>
+          <w:szCs w:val="28"/>
+          <w:lang w:val="en-US"/>
+        </w:rPr>
+        <w:t xml:space="preserve"> 90 độ: #</w:t>
+      </w:r>
+      <w:r>
+        <w:rPr>
+          <w:rFonts w:ascii="Times New Roman" w:hAnsi="Times New Roman" w:cs="Times New Roman"/>
+          <w:sz w:val="28"/>
+          <w:szCs w:val="28"/>
+          <w:lang w:val="en-US"/>
+        </w:rPr>
+        <w:t>RIGHT</w:t>
+      </w:r>
+      <w:r>
+        <w:rPr>
+          <w:rFonts w:ascii="Times New Roman" w:hAnsi="Times New Roman" w:cs="Times New Roman"/>
+          <w:sz w:val="28"/>
+          <w:szCs w:val="28"/>
+          <w:lang w:val="en-US"/>
+        </w:rPr>
+        <w:t xml:space="preserve">XXX! Với XXX là tốc độ. Ví dụ: quay </w:t>
+      </w:r>
+      <w:r>
+        <w:rPr>
+          <w:rFonts w:ascii="Times New Roman" w:hAnsi="Times New Roman" w:cs="Times New Roman"/>
+          <w:sz w:val="28"/>
+          <w:szCs w:val="28"/>
+          <w:lang w:val="en-US"/>
+        </w:rPr>
+        <w:t>phải</w:t>
+      </w:r>
+      <w:r>
+        <w:rPr>
+          <w:rFonts w:ascii="Times New Roman" w:hAnsi="Times New Roman" w:cs="Times New Roman"/>
+          <w:sz w:val="28"/>
+          <w:szCs w:val="28"/>
+          <w:lang w:val="en-US"/>
+        </w:rPr>
+        <w:t xml:space="preserve"> với tốc độ 150mm/s lệnh điều khiển sẽ là: #LEFT150!</w:t>
+      </w:r>
+    </w:p>
+    <w:p>
+      <w:pPr>
+        <w:pStyle w:val="ListParagraph"/>
+        <w:numPr>
+          <w:ilvl w:val="0"/>
+          <w:numId w:val="3"/>
+        </w:numPr>
+        <w:rPr>
+          <w:rFonts w:ascii="Times New Roman" w:hAnsi="Times New Roman" w:cs="Times New Roman"/>
+          <w:sz w:val="28"/>
+          <w:szCs w:val="28"/>
+          <w:lang w:val="en-US"/>
+        </w:rPr>
+      </w:pPr>
+      <w:r>
+        <w:rPr>
+          <w:rFonts w:ascii="Times New Roman" w:hAnsi="Times New Roman" w:cs="Times New Roman"/>
+          <w:sz w:val="28"/>
+          <w:szCs w:val="28"/>
+          <w:lang w:val="en-US"/>
+        </w:rPr>
+        <w:t>Quay 180 độ: #BACKXXX!</w:t>
+      </w:r>
+      <w:r>
+        <w:rPr>
+          <w:rFonts w:ascii="Times New Roman" w:hAnsi="Times New Roman" w:cs="Times New Roman"/>
+          <w:sz w:val="28"/>
+          <w:szCs w:val="28"/>
+          <w:lang w:val="en-US"/>
+        </w:rPr>
+        <w:t xml:space="preserve"> </w:t>
+      </w:r>
+      <w:r>
+        <w:rPr>
+          <w:rFonts w:ascii="Times New Roman" w:hAnsi="Times New Roman" w:cs="Times New Roman"/>
+          <w:sz w:val="28"/>
+          <w:szCs w:val="28"/>
+          <w:lang w:val="en-US"/>
+        </w:rPr>
+        <w:t xml:space="preserve">Với XXX là tốc độ. Ví dụ: quay </w:t>
+      </w:r>
+      <w:r>
+        <w:rPr>
+          <w:rFonts w:ascii="Times New Roman" w:hAnsi="Times New Roman" w:cs="Times New Roman"/>
+          <w:sz w:val="28"/>
+          <w:szCs w:val="28"/>
+          <w:lang w:val="en-US"/>
+        </w:rPr>
+        <w:t>180 độ</w:t>
+      </w:r>
+      <w:r>
+        <w:rPr>
+          <w:rFonts w:ascii="Times New Roman" w:hAnsi="Times New Roman" w:cs="Times New Roman"/>
+          <w:sz w:val="28"/>
+          <w:szCs w:val="28"/>
+          <w:lang w:val="en-US"/>
+        </w:rPr>
+        <w:t xml:space="preserve"> với tốc độ 150mm/s lệnh điều khiển sẽ là: #</w:t>
+      </w:r>
+      <w:r>
+        <w:rPr>
+          <w:rFonts w:ascii="Times New Roman" w:hAnsi="Times New Roman" w:cs="Times New Roman"/>
+          <w:sz w:val="28"/>
+          <w:szCs w:val="28"/>
+          <w:lang w:val="en-US"/>
+        </w:rPr>
+        <w:t>BACK</w:t>
+      </w:r>
+      <w:r>
+        <w:rPr>
+          <w:rFonts w:ascii="Times New Roman" w:hAnsi="Times New Roman" w:cs="Times New Roman"/>
+          <w:sz w:val="28"/>
+          <w:szCs w:val="28"/>
+          <w:lang w:val="en-US"/>
+        </w:rPr>
+        <w:t>150!</w:t>
+      </w:r>
+    </w:p>
+    <w:p>
+      <w:pPr>
+        <w:pStyle w:val="ListParagraph"/>
+        <w:numPr>
+          <w:ilvl w:val="0"/>
+          <w:numId w:val="3"/>
+        </w:numPr>
+        <w:rPr>
+          <w:rFonts w:ascii="Times New Roman" w:hAnsi="Times New Roman" w:cs="Times New Roman"/>
+          <w:sz w:val="28"/>
+          <w:szCs w:val="28"/>
+          <w:lang w:val="en-US"/>
+        </w:rPr>
+      </w:pPr>
+      <w:r>
+        <w:rPr>
+          <w:rFonts w:ascii="Times New Roman" w:hAnsi="Times New Roman" w:cs="Times New Roman"/>
+          <w:sz w:val="28"/>
+          <w:szCs w:val="28"/>
+          <w:lang w:val="en-US"/>
+        </w:rPr>
+        <w:t>Đi chậm và dừng hẳn theo quãng đường: #STOPXXX! Với XXX là quãng đường giảm tốc và dừng hẳn. Ví dụ: Yêu cầu robot di chuyển chậm sau đó dừng hẳn trong 400mm: #STOP400!</w:t>
+      </w:r>
+    </w:p>
+    <w:p>
+      <w:pPr>
+        <w:pStyle w:val="ListParagraph"/>
+        <w:numPr>
+          <w:ilvl w:val="0"/>
+          <w:numId w:val="3"/>
+        </w:numPr>
+        <w:rPr>
+          <w:rFonts w:ascii="Times New Roman" w:hAnsi="Times New Roman" w:cs="Times New Roman"/>
+          <w:sz w:val="28"/>
+          <w:szCs w:val="28"/>
+          <w:lang w:val="en-US"/>
+        </w:rPr>
+      </w:pPr>
+      <w:r>
+        <w:rPr>
+          <w:rFonts w:ascii="Times New Roman" w:hAnsi="Times New Roman" w:cs="Times New Roman"/>
+          <w:sz w:val="28"/>
+          <w:szCs w:val="28"/>
+          <w:lang w:val="en-US"/>
+        </w:rPr>
+        <w:t xml:space="preserve">Chạy lùi theo line: #RUNBACKXXX! </w:t>
+      </w:r>
+      <w:r>
+        <w:rPr>
+          <w:rFonts w:ascii="Times New Roman" w:hAnsi="Times New Roman" w:cs="Times New Roman"/>
+          <w:sz w:val="28"/>
+          <w:szCs w:val="28"/>
+          <w:lang w:val="en-US"/>
+        </w:rPr>
+        <w:t xml:space="preserve">Với XXX là tốc độ. Ví dụ: chạy </w:t>
+      </w:r>
+      <w:r>
+        <w:rPr>
+          <w:rFonts w:ascii="Times New Roman" w:hAnsi="Times New Roman" w:cs="Times New Roman"/>
+          <w:sz w:val="28"/>
+          <w:szCs w:val="28"/>
+          <w:lang w:val="en-US"/>
+        </w:rPr>
+        <w:t>lùi</w:t>
+      </w:r>
+      <w:r>
+        <w:rPr>
+          <w:rFonts w:ascii="Times New Roman" w:hAnsi="Times New Roman" w:cs="Times New Roman"/>
+          <w:sz w:val="28"/>
+          <w:szCs w:val="28"/>
+          <w:lang w:val="en-US"/>
+        </w:rPr>
+        <w:t xml:space="preserve"> theo line với tốc độ 150mm/s lệnh điều khiển sẽ là: #RUN</w:t>
+      </w:r>
+      <w:r>
+        <w:rPr>
+          <w:rFonts w:ascii="Times New Roman" w:hAnsi="Times New Roman" w:cs="Times New Roman"/>
+          <w:sz w:val="28"/>
+          <w:szCs w:val="28"/>
+          <w:lang w:val="en-US"/>
+        </w:rPr>
+        <w:t>BACK</w:t>
+      </w:r>
+      <w:r>
+        <w:rPr>
+          <w:rFonts w:ascii="Times New Roman" w:hAnsi="Times New Roman" w:cs="Times New Roman"/>
+          <w:sz w:val="28"/>
+          <w:szCs w:val="28"/>
+          <w:lang w:val="en-US"/>
+        </w:rPr>
+        <w:t>150!</w:t>
+      </w:r>
+    </w:p>
     <w:sectPr>
       <w:pgSz w:w="11906" w:h="16838" w:code="9"/>
       <w:pgMar w:top="1440" w:right="1106" w:bottom="720" w:left="1260" w:header="720" w:footer="720" w:gutter="0"/>
@@ -776,11 +1174,103 @@
       </w:pPr>
     </w:lvl>
   </w:abstractNum>
+  <w:abstractNum w:abstractNumId="2" w15:restartNumberingAfterBreak="0">
+    <w:nsid w:val="7B6C3444"/>
+    <w:multiLevelType w:val="hybridMultilevel"/>
+    <w:tmpl w:val="D8EA3E5A"/>
+    <w:lvl w:ilvl="0" w:tplc="0409000F">
+      <w:start w:val="1"/>
+      <w:numFmt w:val="decimal"/>
+      <w:lvlText w:val="%1."/>
+      <w:lvlJc w:val="left"/>
+      <w:pPr>
+        <w:ind w:left="720" w:hanging="360"/>
+      </w:pPr>
+      <w:rPr>
+        <w:rFonts w:hint="default"/>
+      </w:rPr>
+    </w:lvl>
+    <w:lvl w:ilvl="1" w:tplc="04090019" w:tentative="1">
+      <w:start w:val="1"/>
+      <w:numFmt w:val="lowerLetter"/>
+      <w:lvlText w:val="%2."/>
+      <w:lvlJc w:val="left"/>
+      <w:pPr>
+        <w:ind w:left="1440" w:hanging="360"/>
+      </w:pPr>
+    </w:lvl>
+    <w:lvl w:ilvl="2" w:tplc="0409001B" w:tentative="1">
+      <w:start w:val="1"/>
+      <w:numFmt w:val="lowerRoman"/>
+      <w:lvlText w:val="%3."/>
+      <w:lvlJc w:val="right"/>
+      <w:pPr>
+        <w:ind w:left="2160" w:hanging="180"/>
+      </w:pPr>
+    </w:lvl>
+    <w:lvl w:ilvl="3" w:tplc="0409000F" w:tentative="1">
+      <w:start w:val="1"/>
+      <w:numFmt w:val="decimal"/>
+      <w:lvlText w:val="%4."/>
+      <w:lvlJc w:val="left"/>
+      <w:pPr>
+        <w:ind w:left="2880" w:hanging="360"/>
+      </w:pPr>
+    </w:lvl>
+    <w:lvl w:ilvl="4" w:tplc="04090019" w:tentative="1">
+      <w:start w:val="1"/>
+      <w:numFmt w:val="lowerLetter"/>
+      <w:lvlText w:val="%5."/>
+      <w:lvlJc w:val="left"/>
+      <w:pPr>
+        <w:ind w:left="3600" w:hanging="360"/>
+      </w:pPr>
+    </w:lvl>
+    <w:lvl w:ilvl="5" w:tplc="0409001B" w:tentative="1">
+      <w:start w:val="1"/>
+      <w:numFmt w:val="lowerRoman"/>
+      <w:lvlText w:val="%6."/>
+      <w:lvlJc w:val="right"/>
+      <w:pPr>
+        <w:ind w:left="4320" w:hanging="180"/>
+      </w:pPr>
+    </w:lvl>
+    <w:lvl w:ilvl="6" w:tplc="0409000F" w:tentative="1">
+      <w:start w:val="1"/>
+      <w:numFmt w:val="decimal"/>
+      <w:lvlText w:val="%7."/>
+      <w:lvlJc w:val="left"/>
+      <w:pPr>
+        <w:ind w:left="5040" w:hanging="360"/>
+      </w:pPr>
+    </w:lvl>
+    <w:lvl w:ilvl="7" w:tplc="04090019" w:tentative="1">
+      <w:start w:val="1"/>
+      <w:numFmt w:val="lowerLetter"/>
+      <w:lvlText w:val="%8."/>
+      <w:lvlJc w:val="left"/>
+      <w:pPr>
+        <w:ind w:left="5760" w:hanging="360"/>
+      </w:pPr>
+    </w:lvl>
+    <w:lvl w:ilvl="8" w:tplc="0409001B" w:tentative="1">
+      <w:start w:val="1"/>
+      <w:numFmt w:val="lowerRoman"/>
+      <w:lvlText w:val="%9."/>
+      <w:lvlJc w:val="right"/>
+      <w:pPr>
+        <w:ind w:left="6480" w:hanging="180"/>
+      </w:pPr>
+    </w:lvl>
+  </w:abstractNum>
   <w:num w:numId="1">
     <w:abstractNumId w:val="0"/>
   </w:num>
   <w:num w:numId="2">
     <w:abstractNumId w:val="1"/>
+  </w:num>
+  <w:num w:numId="3">
+    <w:abstractNumId w:val="2"/>
   </w:num>
 </w:numbering>
 </file>
@@ -1524,15 +2014,6 @@
 </file>
 
 <file path=customXml/item1.xml><?xml version="1.0" encoding="utf-8"?>
-<?mso-contentType ?>
-<FormTemplates xmlns="http://schemas.microsoft.com/sharepoint/v3/contenttype/forms">
-  <Display>DocumentLibraryForm</Display>
-  <Edit>DocumentLibraryForm</Edit>
-  <New>DocumentLibraryForm</New>
-</FormTemplates>
-</file>
-
-<file path=customXml/item2.xml><?xml version="1.0" encoding="utf-8"?>
 <ct:contentTypeSchema xmlns:ct="http://schemas.microsoft.com/office/2006/metadata/contentType" xmlns:ma="http://schemas.microsoft.com/office/2006/metadata/properties/metaAttributes" ct:_="" ma:_="" ma:contentTypeName="Document" ma:contentTypeID="0x0101009E58A46C50E3E94CA1CA8022D5A99BE7" ma:contentTypeVersion="2" ma:contentTypeDescription="Create a new document." ma:contentTypeScope="" ma:versionID="f444ae908d28ca9adea6ea601187b534">
   <xsd:schema xmlns:xsd="http://www.w3.org/2001/XMLSchema" xmlns:xs="http://www.w3.org/2001/XMLSchema" xmlns:p="http://schemas.microsoft.com/office/2006/metadata/properties" xmlns:ns3="db294784-0d49-44ba-a558-e48cbaab9464" targetNamespace="http://schemas.microsoft.com/office/2006/metadata/properties" ma:root="true" ma:fieldsID="d8b5daf9dca541cfd261df9dffbba8b3" ns3:_="">
     <xsd:import namespace="db294784-0d49-44ba-a558-e48cbaab9464"/>
@@ -1664,6 +2145,15 @@
 </ct:contentTypeSchema>
 </file>
 
+<file path=customXml/item2.xml><?xml version="1.0" encoding="utf-8"?>
+<?mso-contentType ?>
+<FormTemplates xmlns="http://schemas.microsoft.com/sharepoint/v3/contenttype/forms">
+  <Display>DocumentLibraryForm</Display>
+  <Edit>DocumentLibraryForm</Edit>
+  <New>DocumentLibraryForm</New>
+</FormTemplates>
+</file>
+
 <file path=customXml/item3.xml><?xml version="1.0" encoding="utf-8"?>
 <p:properties xmlns:p="http://schemas.microsoft.com/office/2006/metadata/properties" xmlns:xsi="http://www.w3.org/2001/XMLSchema-instance" xmlns:pc="http://schemas.microsoft.com/office/infopath/2007/PartnerControls">
   <documentManagement/>
@@ -1671,14 +2161,6 @@
 </file>
 
 <file path=customXml/itemProps1.xml><?xml version="1.0" encoding="utf-8"?>
-<ds:datastoreItem xmlns:ds="http://schemas.openxmlformats.org/officeDocument/2006/customXml" ds:itemID="{75033B08-1240-45F0-83F7-8571C13B6768}">
-  <ds:schemaRefs>
-    <ds:schemaRef ds:uri="http://schemas.microsoft.com/sharepoint/v3/contenttype/forms"/>
-  </ds:schemaRefs>
-</ds:datastoreItem>
-</file>
-
-<file path=customXml/itemProps2.xml><?xml version="1.0" encoding="utf-8"?>
 <ds:datastoreItem xmlns:ds="http://schemas.openxmlformats.org/officeDocument/2006/customXml" ds:itemID="{7B408A39-CED6-4AFF-A8EF-0A4A14DF437B}">
   <ds:schemaRefs>
     <ds:schemaRef ds:uri="http://schemas.microsoft.com/office/2006/metadata/contentType"/>
@@ -1696,18 +2178,19 @@
 </ds:datastoreItem>
 </file>
 
+<file path=customXml/itemProps2.xml><?xml version="1.0" encoding="utf-8"?>
+<ds:datastoreItem xmlns:ds="http://schemas.openxmlformats.org/officeDocument/2006/customXml" ds:itemID="{75033B08-1240-45F0-83F7-8571C13B6768}">
+  <ds:schemaRefs>
+    <ds:schemaRef ds:uri="http://schemas.microsoft.com/sharepoint/v3/contenttype/forms"/>
+  </ds:schemaRefs>
+</ds:datastoreItem>
+</file>
+
 <file path=customXml/itemProps3.xml><?xml version="1.0" encoding="utf-8"?>
 <ds:datastoreItem xmlns:ds="http://schemas.openxmlformats.org/officeDocument/2006/customXml" ds:itemID="{4CC64DC2-975A-47B8-92B0-53860C9FF91A}">
   <ds:schemaRefs>
-    <ds:schemaRef ds:uri="http://purl.org/dc/elements/1.1/"/>
-    <ds:schemaRef ds:uri="http://schemas.openxmlformats.org/package/2006/metadata/core-properties"/>
-    <ds:schemaRef ds:uri="http://schemas.microsoft.com/office/2006/documentManagement/types"/>
-    <ds:schemaRef ds:uri="db294784-0d49-44ba-a558-e48cbaab9464"/>
-    <ds:schemaRef ds:uri="http://purl.org/dc/dcmitype/"/>
+    <ds:schemaRef ds:uri="http://schemas.microsoft.com/office/2006/metadata/properties"/>
     <ds:schemaRef ds:uri="http://schemas.microsoft.com/office/infopath/2007/PartnerControls"/>
-    <ds:schemaRef ds:uri="http://schemas.microsoft.com/office/2006/metadata/properties"/>
-    <ds:schemaRef ds:uri="http://www.w3.org/XML/1998/namespace"/>
-    <ds:schemaRef ds:uri="http://purl.org/dc/terms/"/>
   </ds:schemaRefs>
 </ds:datastoreItem>
 </file>
</xml_diff>